<commit_message>
submission to NI: clinical
</commit_message>
<xml_diff>
--- a/Cover_Letter_Head_CT.docx
+++ b/Cover_Letter_Head_CT.docx
@@ -201,7 +201,7 @@
           <w:sz w:val="22"/>
           <w:szCs w:val="22"/>
         </w:rPr>
-        <w:t>April 19</w:t>
+        <w:t>June 21</w:t>
       </w:r>
       <w:r>
         <w:rPr>
@@ -248,219 +248,273 @@
         </w:rPr>
         <w:t>Editor</w:t>
       </w:r>
+      <w:r>
+        <w:rPr>
+          <w:rFonts w:ascii="Calibri" w:hAnsi="Calibri"/>
+          <w:sz w:val="22"/>
+          <w:szCs w:val="22"/>
+        </w:rPr>
+        <w:t>:</w:t>
+      </w:r>
+    </w:p>
+    <w:p>
+      <w:pPr>
+        <w:rPr>
+          <w:rFonts w:ascii="Calibri" w:hAnsi="Calibri"/>
+          <w:sz w:val="22"/>
+          <w:szCs w:val="22"/>
+        </w:rPr>
+      </w:pPr>
+    </w:p>
+    <w:p>
+      <w:pPr>
+        <w:rPr>
+          <w:rFonts w:asciiTheme="minorHAnsi" w:hAnsiTheme="minorHAnsi" w:cstheme="minorHAnsi"/>
+          <w:sz w:val="22"/>
+          <w:szCs w:val="22"/>
+        </w:rPr>
+      </w:pPr>
+      <w:r>
+        <w:rPr>
+          <w:rFonts w:asciiTheme="minorHAnsi" w:hAnsiTheme="minorHAnsi" w:cstheme="minorHAnsi"/>
+          <w:sz w:val="22"/>
+          <w:szCs w:val="22"/>
+        </w:rPr>
+        <w:t>I am pleased to submit an original research article entitled</w:t>
+      </w:r>
+      <w:r>
+        <w:rPr>
+          <w:rFonts w:asciiTheme="minorHAnsi" w:hAnsiTheme="minorHAnsi" w:cstheme="minorHAnsi"/>
+          <w:b/>
+          <w:sz w:val="22"/>
+          <w:szCs w:val="22"/>
+        </w:rPr>
+        <w:t xml:space="preserve"> </w:t>
+      </w:r>
+      <w:r>
+        <w:rPr>
+          <w:rFonts w:asciiTheme="minorHAnsi" w:hAnsiTheme="minorHAnsi" w:cstheme="minorHAnsi"/>
+          <w:b/>
+          <w:sz w:val="22"/>
+          <w:szCs w:val="22"/>
+        </w:rPr>
+        <w:t>Recommendations for Processing Head CT Data</w:t>
+      </w:r>
+      <w:r>
+        <w:rPr>
+          <w:rFonts w:asciiTheme="minorHAnsi" w:hAnsiTheme="minorHAnsi" w:cstheme="minorHAnsi"/>
+          <w:b/>
+          <w:sz w:val="22"/>
+          <w:szCs w:val="22"/>
+        </w:rPr>
+        <w:t xml:space="preserve"> </w:t>
+      </w:r>
+      <w:r>
+        <w:rPr>
+          <w:rFonts w:asciiTheme="minorHAnsi" w:hAnsiTheme="minorHAnsi" w:cstheme="minorHAnsi"/>
+          <w:sz w:val="22"/>
+          <w:szCs w:val="22"/>
+        </w:rPr>
+        <w:t xml:space="preserve">for consideration for publication in </w:t>
+      </w:r>
+      <w:proofErr w:type="spellStart"/>
+      <w:r>
+        <w:rPr>
+          <w:rFonts w:asciiTheme="minorHAnsi" w:hAnsiTheme="minorHAnsi" w:cstheme="minorHAnsi"/>
+          <w:sz w:val="22"/>
+          <w:szCs w:val="22"/>
+        </w:rPr>
+        <w:t>NeuroImage</w:t>
+      </w:r>
+      <w:proofErr w:type="spellEnd"/>
+      <w:r>
+        <w:rPr>
+          <w:rFonts w:asciiTheme="minorHAnsi" w:hAnsiTheme="minorHAnsi" w:cstheme="minorHAnsi"/>
+          <w:sz w:val="22"/>
+          <w:szCs w:val="22"/>
+        </w:rPr>
+        <w:t>: Clinical</w:t>
+      </w:r>
+      <w:r>
+        <w:rPr>
+          <w:rFonts w:asciiTheme="minorHAnsi" w:hAnsiTheme="minorHAnsi" w:cstheme="minorHAnsi"/>
+          <w:sz w:val="22"/>
+          <w:szCs w:val="22"/>
+        </w:rPr>
+        <w:t>.  We present a</w:t>
+      </w:r>
+      <w:r>
+        <w:rPr>
+          <w:rFonts w:asciiTheme="minorHAnsi" w:hAnsiTheme="minorHAnsi" w:cstheme="minorHAnsi"/>
+          <w:sz w:val="22"/>
+          <w:szCs w:val="22"/>
+        </w:rPr>
+        <w:t>n</w:t>
+      </w:r>
+      <w:r>
+        <w:rPr>
+          <w:rFonts w:asciiTheme="minorHAnsi" w:hAnsiTheme="minorHAnsi" w:cstheme="minorHAnsi"/>
+          <w:sz w:val="22"/>
+          <w:szCs w:val="22"/>
+        </w:rPr>
+        <w:t xml:space="preserve"> </w:t>
+      </w:r>
+      <w:r>
+        <w:rPr>
+          <w:rFonts w:asciiTheme="minorHAnsi" w:hAnsiTheme="minorHAnsi" w:cstheme="minorHAnsi"/>
+          <w:sz w:val="22"/>
+          <w:szCs w:val="22"/>
+        </w:rPr>
+        <w:t>overview on how to start from raw DICOM data, usually from a PACS, and get the data into a spatially-normalized space for head CT with software recommendations.</w:t>
+      </w:r>
+    </w:p>
+    <w:p>
+      <w:pPr>
+        <w:rPr>
+          <w:rFonts w:asciiTheme="minorHAnsi" w:hAnsiTheme="minorHAnsi" w:cstheme="minorHAnsi"/>
+          <w:sz w:val="22"/>
+          <w:szCs w:val="22"/>
+        </w:rPr>
+      </w:pPr>
+    </w:p>
+    <w:p>
+      <w:pPr>
+        <w:rPr>
+          <w:rFonts w:asciiTheme="minorHAnsi" w:hAnsiTheme="minorHAnsi" w:cstheme="minorHAnsi"/>
+          <w:sz w:val="22"/>
+          <w:szCs w:val="22"/>
+        </w:rPr>
+      </w:pPr>
+      <w:r>
+        <w:rPr>
+          <w:rFonts w:asciiTheme="minorHAnsi" w:hAnsiTheme="minorHAnsi" w:cstheme="minorHAnsi"/>
+          <w:sz w:val="22"/>
+          <w:szCs w:val="22"/>
+        </w:rPr>
+        <w:t xml:space="preserve">We believe that this manuscript is appropriate for publication in </w:t>
+      </w:r>
+      <w:proofErr w:type="spellStart"/>
+      <w:r>
+        <w:rPr>
+          <w:rFonts w:asciiTheme="minorHAnsi" w:hAnsiTheme="minorHAnsi" w:cstheme="minorHAnsi"/>
+          <w:sz w:val="22"/>
+          <w:szCs w:val="22"/>
+        </w:rPr>
+        <w:t>NeuroImage</w:t>
+      </w:r>
+      <w:proofErr w:type="spellEnd"/>
+      <w:r>
+        <w:rPr>
+          <w:rFonts w:asciiTheme="minorHAnsi" w:hAnsiTheme="minorHAnsi" w:cstheme="minorHAnsi"/>
+          <w:sz w:val="22"/>
+          <w:szCs w:val="22"/>
+        </w:rPr>
+        <w:t>: Clinical</w:t>
+      </w:r>
+      <w:r>
+        <w:rPr>
+          <w:rFonts w:asciiTheme="minorHAnsi" w:hAnsiTheme="minorHAnsi" w:cstheme="minorHAnsi"/>
+          <w:sz w:val="22"/>
+          <w:szCs w:val="22"/>
+        </w:rPr>
+        <w:t xml:space="preserve"> </w:t>
+      </w:r>
+      <w:r>
+        <w:rPr>
+          <w:rFonts w:asciiTheme="minorHAnsi" w:hAnsiTheme="minorHAnsi" w:cstheme="minorHAnsi"/>
+          <w:sz w:val="22"/>
+          <w:szCs w:val="22"/>
+        </w:rPr>
+        <w:t xml:space="preserve">as it pertains to overall clinical populations as CT is a main imaging modality when presented with a varying set of symptoms, which can be from a number of pathologies.  Though the paper itself doesn’t directly analyze the structure and function of the brain or a population, it discusses the process up to that point.  As many researchers in CT may not have the background of many MRI researchers, this paper provides a primer into the conversion, organization, and preprocessing required to convert clinical CT images to a research-level data set.   </w:t>
+      </w:r>
+      <w:r>
+        <w:rPr>
+          <w:rFonts w:asciiTheme="minorHAnsi" w:hAnsiTheme="minorHAnsi" w:cstheme="minorHAnsi"/>
+          <w:sz w:val="22"/>
+          <w:szCs w:val="22"/>
+        </w:rPr>
+        <w:t xml:space="preserve">Using this primer with the vast image analysis papers in </w:t>
+      </w:r>
+      <w:proofErr w:type="spellStart"/>
+      <w:r>
+        <w:rPr>
+          <w:rFonts w:asciiTheme="minorHAnsi" w:hAnsiTheme="minorHAnsi" w:cstheme="minorHAnsi"/>
+          <w:sz w:val="22"/>
+          <w:szCs w:val="22"/>
+        </w:rPr>
+        <w:t>NeuroImage</w:t>
+      </w:r>
+      <w:proofErr w:type="spellEnd"/>
+      <w:r>
+        <w:rPr>
+          <w:rFonts w:asciiTheme="minorHAnsi" w:hAnsiTheme="minorHAnsi" w:cstheme="minorHAnsi"/>
+          <w:sz w:val="22"/>
+          <w:szCs w:val="22"/>
+        </w:rPr>
+        <w:t>: Clinical</w:t>
+      </w:r>
+      <w:r>
+        <w:rPr>
+          <w:rFonts w:asciiTheme="minorHAnsi" w:hAnsiTheme="minorHAnsi" w:cstheme="minorHAnsi"/>
+          <w:sz w:val="22"/>
+          <w:szCs w:val="22"/>
+        </w:rPr>
+        <w:t xml:space="preserve"> </w:t>
+      </w:r>
+      <w:r>
+        <w:rPr>
+          <w:rFonts w:asciiTheme="minorHAnsi" w:hAnsiTheme="minorHAnsi" w:cstheme="minorHAnsi"/>
+          <w:sz w:val="22"/>
+          <w:szCs w:val="22"/>
+        </w:rPr>
+        <w:t>will provide a powerful toolset to the CT imaging researcher.</w:t>
+      </w:r>
+    </w:p>
+    <w:p>
+      <w:pPr>
+        <w:rPr>
+          <w:rFonts w:asciiTheme="minorHAnsi" w:hAnsiTheme="minorHAnsi" w:cstheme="minorHAnsi"/>
+          <w:sz w:val="22"/>
+          <w:szCs w:val="22"/>
+        </w:rPr>
+      </w:pPr>
+    </w:p>
+    <w:p>
+      <w:pPr>
+        <w:rPr>
+          <w:rFonts w:asciiTheme="minorHAnsi" w:hAnsiTheme="minorHAnsi" w:cstheme="minorHAnsi"/>
+          <w:b/>
+          <w:sz w:val="22"/>
+          <w:szCs w:val="22"/>
+        </w:rPr>
+      </w:pPr>
+      <w:r>
+        <w:rPr>
+          <w:rFonts w:asciiTheme="minorHAnsi" w:hAnsiTheme="minorHAnsi" w:cstheme="minorHAnsi"/>
+          <w:sz w:val="22"/>
+          <w:szCs w:val="22"/>
+        </w:rPr>
+        <w:t>This manuscript has not been published and is not under consideration for publication elsewhere.  We have no conflicts of interest to disclose.</w:t>
+      </w:r>
+      <w:r>
+        <w:rPr>
+          <w:rFonts w:asciiTheme="minorHAnsi" w:hAnsiTheme="minorHAnsi" w:cstheme="minorHAnsi"/>
+          <w:b/>
+          <w:sz w:val="22"/>
+          <w:szCs w:val="22"/>
+        </w:rPr>
+        <w:t xml:space="preserve"> </w:t>
+      </w:r>
+      <w:r>
+        <w:rPr>
+          <w:rFonts w:asciiTheme="minorHAnsi" w:hAnsiTheme="minorHAnsi" w:cstheme="minorHAnsi"/>
+          <w:sz w:val="22"/>
+          <w:szCs w:val="22"/>
+        </w:rPr>
+        <w:t>Thank you for your consideration!</w:t>
+      </w:r>
       <w:bookmarkStart w:id="0" w:name="_GoBack"/>
       <w:bookmarkEnd w:id="0"/>
-      <w:r>
-        <w:rPr>
-          <w:rFonts w:ascii="Calibri" w:hAnsi="Calibri"/>
-          <w:sz w:val="22"/>
-          <w:szCs w:val="22"/>
-        </w:rPr>
-        <w:t>:</w:t>
-      </w:r>
-    </w:p>
-    <w:p>
-      <w:pPr>
-        <w:rPr>
-          <w:rFonts w:ascii="Calibri" w:hAnsi="Calibri"/>
-          <w:sz w:val="22"/>
-          <w:szCs w:val="22"/>
-        </w:rPr>
-      </w:pPr>
-    </w:p>
-    <w:p>
-      <w:pPr>
-        <w:rPr>
-          <w:rFonts w:asciiTheme="minorHAnsi" w:hAnsiTheme="minorHAnsi" w:cstheme="minorHAnsi"/>
-          <w:sz w:val="22"/>
-          <w:szCs w:val="22"/>
-        </w:rPr>
-      </w:pPr>
-      <w:r>
-        <w:rPr>
-          <w:rFonts w:asciiTheme="minorHAnsi" w:hAnsiTheme="minorHAnsi" w:cstheme="minorHAnsi"/>
-          <w:sz w:val="22"/>
-          <w:szCs w:val="22"/>
-        </w:rPr>
-        <w:t>I am pleased to submit an original research article entitled</w:t>
-      </w:r>
-      <w:r>
-        <w:rPr>
-          <w:rFonts w:asciiTheme="minorHAnsi" w:hAnsiTheme="minorHAnsi" w:cstheme="minorHAnsi"/>
-          <w:b/>
-          <w:sz w:val="22"/>
-          <w:szCs w:val="22"/>
-        </w:rPr>
-        <w:t xml:space="preserve"> </w:t>
-      </w:r>
-      <w:r>
-        <w:rPr>
-          <w:rFonts w:asciiTheme="minorHAnsi" w:hAnsiTheme="minorHAnsi" w:cstheme="minorHAnsi"/>
-          <w:b/>
-          <w:sz w:val="22"/>
-          <w:szCs w:val="22"/>
-        </w:rPr>
-        <w:t>Recommendations for Processing Head CT Data</w:t>
-      </w:r>
-      <w:r>
-        <w:rPr>
-          <w:rFonts w:asciiTheme="minorHAnsi" w:hAnsiTheme="minorHAnsi" w:cstheme="minorHAnsi"/>
-          <w:b/>
-          <w:sz w:val="22"/>
-          <w:szCs w:val="22"/>
-        </w:rPr>
-        <w:t xml:space="preserve"> </w:t>
-      </w:r>
-      <w:r>
-        <w:rPr>
-          <w:rFonts w:asciiTheme="minorHAnsi" w:hAnsiTheme="minorHAnsi" w:cstheme="minorHAnsi"/>
-          <w:sz w:val="22"/>
-          <w:szCs w:val="22"/>
-        </w:rPr>
-        <w:t xml:space="preserve">for consideration for publication in </w:t>
-      </w:r>
-      <w:r>
-        <w:rPr>
-          <w:rFonts w:asciiTheme="minorHAnsi" w:hAnsiTheme="minorHAnsi" w:cstheme="minorHAnsi"/>
-          <w:sz w:val="22"/>
-          <w:szCs w:val="22"/>
-        </w:rPr>
-        <w:t>NeuroImage</w:t>
-      </w:r>
-      <w:r>
-        <w:rPr>
-          <w:rFonts w:asciiTheme="minorHAnsi" w:hAnsiTheme="minorHAnsi" w:cstheme="minorHAnsi"/>
-          <w:sz w:val="22"/>
-          <w:szCs w:val="22"/>
-        </w:rPr>
-        <w:t>.  We present a</w:t>
-      </w:r>
-      <w:r>
-        <w:rPr>
-          <w:rFonts w:asciiTheme="minorHAnsi" w:hAnsiTheme="minorHAnsi" w:cstheme="minorHAnsi"/>
-          <w:sz w:val="22"/>
-          <w:szCs w:val="22"/>
-        </w:rPr>
-        <w:t>n</w:t>
-      </w:r>
-      <w:r>
-        <w:rPr>
-          <w:rFonts w:asciiTheme="minorHAnsi" w:hAnsiTheme="minorHAnsi" w:cstheme="minorHAnsi"/>
-          <w:sz w:val="22"/>
-          <w:szCs w:val="22"/>
-        </w:rPr>
-        <w:t xml:space="preserve"> </w:t>
-      </w:r>
-      <w:r>
-        <w:rPr>
-          <w:rFonts w:asciiTheme="minorHAnsi" w:hAnsiTheme="minorHAnsi" w:cstheme="minorHAnsi"/>
-          <w:sz w:val="22"/>
-          <w:szCs w:val="22"/>
-        </w:rPr>
-        <w:t>overview on how to start from raw DICOM data, usually from a PACS, and get the data into a spatially-normalized space for head CT with software recommendations.</w:t>
-      </w:r>
-    </w:p>
-    <w:p>
-      <w:pPr>
-        <w:rPr>
-          <w:rFonts w:asciiTheme="minorHAnsi" w:hAnsiTheme="minorHAnsi" w:cstheme="minorHAnsi"/>
-          <w:sz w:val="22"/>
-          <w:szCs w:val="22"/>
-        </w:rPr>
-      </w:pPr>
-    </w:p>
-    <w:p>
-      <w:pPr>
-        <w:rPr>
-          <w:rFonts w:asciiTheme="minorHAnsi" w:hAnsiTheme="minorHAnsi" w:cstheme="minorHAnsi"/>
-          <w:sz w:val="22"/>
-          <w:szCs w:val="22"/>
-        </w:rPr>
-      </w:pPr>
-      <w:r>
-        <w:rPr>
-          <w:rFonts w:asciiTheme="minorHAnsi" w:hAnsiTheme="minorHAnsi" w:cstheme="minorHAnsi"/>
-          <w:sz w:val="22"/>
-          <w:szCs w:val="22"/>
-        </w:rPr>
-        <w:t xml:space="preserve">We believe that this manuscript is appropriate for publication in </w:t>
-      </w:r>
-      <w:r>
-        <w:rPr>
-          <w:rFonts w:asciiTheme="minorHAnsi" w:hAnsiTheme="minorHAnsi" w:cstheme="minorHAnsi"/>
-          <w:sz w:val="22"/>
-          <w:szCs w:val="22"/>
-        </w:rPr>
-        <w:t xml:space="preserve">NeuroImage as it pertains to overall clinical populations as CT is a main imaging modality when presented with a </w:t>
-      </w:r>
-      <w:r>
-        <w:rPr>
-          <w:rFonts w:asciiTheme="minorHAnsi" w:hAnsiTheme="minorHAnsi" w:cstheme="minorHAnsi"/>
-          <w:sz w:val="22"/>
-          <w:szCs w:val="22"/>
-        </w:rPr>
-        <w:t xml:space="preserve">varying </w:t>
-      </w:r>
-      <w:r>
-        <w:rPr>
-          <w:rFonts w:asciiTheme="minorHAnsi" w:hAnsiTheme="minorHAnsi" w:cstheme="minorHAnsi"/>
-          <w:sz w:val="22"/>
-          <w:szCs w:val="22"/>
-        </w:rPr>
-        <w:t xml:space="preserve">set of symptoms, which can be from a number of pathologies.  Though the paper itself doesn’t directly analyze the structure and function of the brain or a population, it discusses the process up to that point.  As many researchers in CT may not have the background of many MRI researchers, this paper provides a primer into the conversion, organization, and preprocessing required to convert clinical CT images to a research-level data set.   </w:t>
-      </w:r>
-      <w:r>
-        <w:rPr>
-          <w:rFonts w:asciiTheme="minorHAnsi" w:hAnsiTheme="minorHAnsi" w:cstheme="minorHAnsi"/>
-          <w:sz w:val="22"/>
-          <w:szCs w:val="22"/>
-        </w:rPr>
-        <w:t>Using this primer with the vast image analysis papers in NeuroImage will provide a powerful toolset to the CT imaging researcher.</w:t>
-      </w:r>
-    </w:p>
-    <w:p>
-      <w:pPr>
-        <w:rPr>
-          <w:rFonts w:asciiTheme="minorHAnsi" w:hAnsiTheme="minorHAnsi" w:cstheme="minorHAnsi"/>
-          <w:sz w:val="22"/>
-          <w:szCs w:val="22"/>
-        </w:rPr>
-      </w:pPr>
-    </w:p>
-    <w:p>
-      <w:pPr>
-        <w:rPr>
-          <w:rFonts w:asciiTheme="minorHAnsi" w:hAnsiTheme="minorHAnsi" w:cstheme="minorHAnsi"/>
-          <w:b/>
-          <w:sz w:val="22"/>
-          <w:szCs w:val="22"/>
-        </w:rPr>
-      </w:pPr>
-      <w:r>
-        <w:rPr>
-          <w:rFonts w:asciiTheme="minorHAnsi" w:hAnsiTheme="minorHAnsi" w:cstheme="minorHAnsi"/>
-          <w:sz w:val="22"/>
-          <w:szCs w:val="22"/>
-        </w:rPr>
-        <w:t>This manuscript has not been published and is not under consideration for publication elsewhere.  We have no conflicts of interest to disclose.</w:t>
-      </w:r>
-      <w:r>
-        <w:rPr>
-          <w:rFonts w:asciiTheme="minorHAnsi" w:hAnsiTheme="minorHAnsi" w:cstheme="minorHAnsi"/>
-          <w:b/>
-          <w:sz w:val="22"/>
-          <w:szCs w:val="22"/>
-        </w:rPr>
-        <w:t xml:space="preserve"> </w:t>
-      </w:r>
-      <w:r>
-        <w:rPr>
-          <w:rFonts w:asciiTheme="minorHAnsi" w:hAnsiTheme="minorHAnsi" w:cstheme="minorHAnsi"/>
-          <w:sz w:val="22"/>
-          <w:szCs w:val="22"/>
-        </w:rPr>
-        <w:t>Thank you for your consideration!</w:t>
-      </w:r>
     </w:p>
     <w:p>
       <w:pPr>

</xml_diff>